<commit_message>
Creación de primera versión de índice. Video de FR(FrameRater)
</commit_message>
<xml_diff>
--- a/Articles.docx
+++ b/Articles.docx
@@ -4,274 +4,1490 @@
   <w:body>
     <w:p>
       <w:pPr>
+        <w:pStyle w:val="Ttulo1"/>
+      </w:pPr>
+      <w:r>
+        <w:t>Possible useful articles</w:t>
+      </w:r>
+    </w:p>
+    <w:p/>
+    <w:p>
+      <w:pPr>
+        <w:pStyle w:val="Ttulo2"/>
+      </w:pPr>
+      <w:proofErr w:type="spellStart"/>
+      <w:r>
+        <w:t>Webgrafía</w:t>
+      </w:r>
+      <w:proofErr w:type="spellEnd"/>
+    </w:p>
+    <w:p/>
+    <w:p>
+      <w:pPr>
+        <w:pStyle w:val="Ttulo3"/>
+      </w:pPr>
+      <w:r>
+        <w:t>Web: What’s in a Game?</w:t>
+      </w:r>
+    </w:p>
+    <w:p>
+      <w:pPr>
+        <w:pStyle w:val="Sinespaciado"/>
+      </w:pPr>
+    </w:p>
+    <w:p>
+      <w:pPr>
+        <w:pStyle w:val="Sinespaciado"/>
+      </w:pPr>
+      <w:r>
+        <w:t>Analysis on Level Design in Banjo-Kazooie</w:t>
+      </w:r>
+    </w:p>
+    <w:p>
+      <w:pPr>
+        <w:pStyle w:val="Sinespaciado"/>
+        <w:rPr>
+          <w:rStyle w:val="Hipervnculo"/>
+        </w:rPr>
+      </w:pPr>
+      <w:hyperlink r:id="rId4" w:history="1">
+        <w:r>
+          <w:rPr>
+            <w:rStyle w:val="Hipervnculo"/>
+          </w:rPr>
+          <w:t>http://54.190.38.166/analysis-on-level-design-in-banjo-kazooie/</w:t>
+        </w:r>
+      </w:hyperlink>
+    </w:p>
+    <w:p>
+      <w:pPr>
+        <w:pStyle w:val="Sinespaciado"/>
+        <w:rPr>
+          <w:rStyle w:val="Hipervnculo"/>
+        </w:rPr>
+      </w:pPr>
+    </w:p>
+    <w:p>
+      <w:pPr>
+        <w:pStyle w:val="Sinespaciado"/>
+      </w:pPr>
+      <w:r>
+        <w:t>3D Platformers – How Game Design Contributed to their Downfall (and hopeful revival)</w:t>
+      </w:r>
+    </w:p>
+    <w:p>
+      <w:pPr>
+        <w:pStyle w:val="Sinespaciado"/>
+        <w:rPr>
+          <w:rStyle w:val="Hipervnculo"/>
+        </w:rPr>
+      </w:pPr>
+      <w:hyperlink r:id="rId5" w:history="1">
+        <w:r>
+          <w:rPr>
+            <w:rStyle w:val="Hipervnculo"/>
+          </w:rPr>
+          <w:t>http://whats-in-a-game.com/3d-platformers-how-game-design-contributed-to-their-downfall-and-hopeful-revival/</w:t>
+        </w:r>
+      </w:hyperlink>
+    </w:p>
+    <w:p>
+      <w:pPr>
+        <w:pStyle w:val="Sinespaciado"/>
+        <w:rPr>
+          <w:rStyle w:val="Hipervnculo"/>
+        </w:rPr>
+      </w:pPr>
+    </w:p>
+    <w:p>
+      <w:pPr>
+        <w:pStyle w:val="Sinespaciado"/>
+      </w:pPr>
+      <w:r>
+        <w:t>How Banjo-Kazooie Controls Difficulty and Player Flow</w:t>
+      </w:r>
+    </w:p>
+    <w:p>
+      <w:pPr>
+        <w:pStyle w:val="Sinespaciado"/>
+        <w:rPr>
+          <w:rStyle w:val="Hipervnculo"/>
+        </w:rPr>
+      </w:pPr>
+      <w:hyperlink r:id="rId6" w:history="1">
+        <w:r>
+          <w:rPr>
+            <w:rStyle w:val="Hipervnculo"/>
+          </w:rPr>
+          <w:t>http://whats-in-a-game.com/how-banjo-kazooie-controls-difficulty-and-player-flow/</w:t>
+        </w:r>
+      </w:hyperlink>
+    </w:p>
+    <w:p>
+      <w:pPr>
+        <w:pStyle w:val="Sinespaciado"/>
+        <w:rPr>
+          <w:rStyle w:val="Hipervnculo"/>
+        </w:rPr>
+      </w:pPr>
+    </w:p>
+    <w:p>
+      <w:pPr>
+        <w:pStyle w:val="Sinespaciado"/>
+        <w:rPr>
+          <w:color w:val="222222"/>
+          <w:sz w:val="54"/>
+          <w:szCs w:val="54"/>
+        </w:rPr>
+      </w:pPr>
+      <w:r>
+        <w:t>Where Did Mario Odyssey’s Level Design Come</w:t>
+      </w:r>
+      <w:r>
+        <w:rPr>
+          <w:color w:val="222222"/>
+          <w:sz w:val="54"/>
+          <w:szCs w:val="54"/>
+        </w:rPr>
+        <w:t xml:space="preserve"> </w:t>
+      </w:r>
+      <w:r>
+        <w:t>From?</w:t>
+      </w:r>
+    </w:p>
+    <w:p>
+      <w:pPr>
+        <w:pStyle w:val="Sinespaciado"/>
+        <w:rPr>
+          <w:rStyle w:val="Hipervnculo"/>
+        </w:rPr>
+      </w:pPr>
+      <w:hyperlink r:id="rId7" w:history="1">
+        <w:r>
+          <w:rPr>
+            <w:rStyle w:val="Hipervnculo"/>
+          </w:rPr>
+          <w:t>http://whats-in-a-game.com/where-did-mario-odysseys-level-design-come-from/</w:t>
+        </w:r>
+      </w:hyperlink>
+    </w:p>
+    <w:p>
+      <w:pPr>
+        <w:pStyle w:val="Sinespaciado"/>
+        <w:rPr>
+          <w:rStyle w:val="Hipervnculo"/>
+        </w:rPr>
+      </w:pPr>
+    </w:p>
+    <w:p>
+      <w:pPr>
+        <w:pStyle w:val="Sinespaciado"/>
+      </w:pPr>
+      <w:r>
+        <w:t>How Zelda Breath of the Wild keeps the player in flow</w:t>
+      </w:r>
+    </w:p>
+    <w:p>
+      <w:pPr>
+        <w:pStyle w:val="Sinespaciado"/>
+        <w:rPr>
+          <w:rStyle w:val="Hipervnculo"/>
+        </w:rPr>
+      </w:pPr>
+      <w:hyperlink r:id="rId8" w:history="1">
+        <w:r>
+          <w:rPr>
+            <w:rStyle w:val="Hipervnculo"/>
+          </w:rPr>
+          <w:t>http://54.190.38.166/how-zelda-breath-of-the-wild-keeps-the-player-in-flow/</w:t>
+        </w:r>
+      </w:hyperlink>
+    </w:p>
+    <w:p>
+      <w:pPr>
+        <w:pStyle w:val="Sinespaciado"/>
+        <w:rPr>
+          <w:rStyle w:val="Hipervnculo"/>
+        </w:rPr>
+      </w:pPr>
+    </w:p>
+    <w:p>
+      <w:pPr>
+        <w:pStyle w:val="Sinespaciado"/>
+      </w:pPr>
+      <w:r>
+        <w:t>The Importance of Mario Odyssey’s Linear Primary Objectives</w:t>
+      </w:r>
+    </w:p>
+    <w:p>
+      <w:pPr>
+        <w:pStyle w:val="Sinespaciado"/>
+        <w:rPr>
+          <w:rStyle w:val="Hipervnculo"/>
+        </w:rPr>
+      </w:pPr>
+      <w:hyperlink r:id="rId9" w:history="1">
+        <w:r>
+          <w:rPr>
+            <w:rStyle w:val="Hipervnculo"/>
+          </w:rPr>
+          <w:t>http://whats-in-a-game.com/the-importance-of-mario-odysseys-linear-primary-objectives/</w:t>
+        </w:r>
+      </w:hyperlink>
+    </w:p>
+    <w:p>
+      <w:pPr>
+        <w:pStyle w:val="Sinespaciado"/>
+        <w:rPr>
+          <w:rStyle w:val="Hipervnculo"/>
+        </w:rPr>
+      </w:pPr>
+    </w:p>
+    <w:p>
+      <w:pPr>
+        <w:pStyle w:val="Sinespaciado"/>
+      </w:pPr>
+      <w:r>
+        <w:t>Evolution of 3D Mario Level Design – Part 1</w:t>
+      </w:r>
+    </w:p>
+    <w:p>
+      <w:pPr>
+        <w:pStyle w:val="Sinespaciado"/>
+        <w:rPr>
+          <w:rStyle w:val="Hipervnculo"/>
+        </w:rPr>
+      </w:pPr>
+      <w:hyperlink r:id="rId10" w:history="1">
+        <w:r>
+          <w:rPr>
+            <w:rStyle w:val="Hipervnculo"/>
+          </w:rPr>
+          <w:t>http://whats-in-a-game.com/evolution-of-3d-mario-level-design-part-1/</w:t>
+        </w:r>
+      </w:hyperlink>
+    </w:p>
+    <w:p>
+      <w:pPr>
+        <w:pStyle w:val="Sinespaciado"/>
+        <w:rPr>
+          <w:rStyle w:val="Hipervnculo"/>
+        </w:rPr>
+      </w:pPr>
+    </w:p>
+    <w:p>
+      <w:pPr>
+        <w:pStyle w:val="Sinespaciado"/>
+      </w:pPr>
+      <w:r>
+        <w:t>How Unordered Challenges Make Mario Odyssey Special</w:t>
+      </w:r>
+    </w:p>
+    <w:p>
+      <w:pPr>
+        <w:pStyle w:val="Sinespaciado"/>
+        <w:rPr>
+          <w:rStyle w:val="Hipervnculo"/>
+        </w:rPr>
+      </w:pPr>
+      <w:hyperlink r:id="rId11" w:history="1">
+        <w:r>
+          <w:rPr>
+            <w:rStyle w:val="Hipervnculo"/>
+          </w:rPr>
+          <w:t>http://whats-in-a-game.com/how-unordered-challenges-makes-mario-odyssey-special/</w:t>
+        </w:r>
+      </w:hyperlink>
+    </w:p>
+    <w:p/>
+    <w:p>
+      <w:pPr>
+        <w:pStyle w:val="Ttulo3"/>
+      </w:pPr>
+      <w:proofErr w:type="spellStart"/>
+      <w:r>
+        <w:t>TechRaptor</w:t>
+      </w:r>
+      <w:proofErr w:type="spellEnd"/>
+    </w:p>
+    <w:p/>
+    <w:p>
+      <w:pPr>
+        <w:pStyle w:val="Sinespaciado"/>
+      </w:pPr>
+      <w:r>
+        <w:t xml:space="preserve">A Hat in Time’s Level Designer </w:t>
+      </w:r>
+      <w:proofErr w:type="gramStart"/>
+      <w:r>
+        <w:t>talks</w:t>
+      </w:r>
+      <w:proofErr w:type="gramEnd"/>
+      <w:r>
+        <w:t xml:space="preserve"> Platformers</w:t>
+      </w:r>
+    </w:p>
+    <w:p>
+      <w:pPr>
+        <w:pStyle w:val="Sinespaciado"/>
+      </w:pPr>
+      <w:hyperlink r:id="rId12" w:history="1">
+        <w:r>
+          <w:rPr>
+            <w:rStyle w:val="Hipervnculo"/>
+          </w:rPr>
+          <w:t>https://techraptor.net/content/hat-times-level-designer-talks-platformers</w:t>
+        </w:r>
+      </w:hyperlink>
+    </w:p>
+    <w:p/>
+    <w:p>
+      <w:pPr>
+        <w:pStyle w:val="Ttulo3"/>
+      </w:pPr>
+      <w:proofErr w:type="spellStart"/>
+      <w:r>
+        <w:t>GoombaStomp</w:t>
+      </w:r>
+      <w:proofErr w:type="spellEnd"/>
+    </w:p>
+    <w:p/>
+    <w:p>
+      <w:pPr>
+        <w:pStyle w:val="Sinespaciado"/>
+      </w:pPr>
+      <w:r>
+        <w:t>‘Banjo-Kazooie’ Level by Level: Mumbo’s Mountain</w:t>
+      </w:r>
+    </w:p>
+    <w:p>
+      <w:pPr>
+        <w:pStyle w:val="Sinespaciado"/>
+        <w:rPr>
+          <w:rStyle w:val="Hipervnculo"/>
+        </w:rPr>
+      </w:pPr>
+      <w:hyperlink r:id="rId13" w:history="1">
+        <w:r>
+          <w:rPr>
+            <w:rStyle w:val="Hipervnculo"/>
+          </w:rPr>
+          <w:t>https://www.goombastomp.com/banjo-kazooie-level-level-mumbos-mountain/</w:t>
+        </w:r>
+      </w:hyperlink>
+    </w:p>
+    <w:p>
+      <w:pPr>
+        <w:pStyle w:val="Sinespaciado"/>
+        <w:rPr>
+          <w:rStyle w:val="Hipervnculo"/>
+          <w:color w:val="auto"/>
+          <w:u w:val="none"/>
+        </w:rPr>
+      </w:pPr>
+      <w:r>
+        <w:lastRenderedPageBreak/>
+        <w:t>‘Super Mario Odyssey’ Level by Level: Sand Kingdom</w:t>
+      </w:r>
+    </w:p>
+    <w:p>
+      <w:pPr>
+        <w:pStyle w:val="Sinespaciado"/>
+        <w:rPr>
+          <w:rStyle w:val="Hipervnculo"/>
+        </w:rPr>
+      </w:pPr>
+      <w:hyperlink r:id="rId14" w:history="1">
+        <w:r>
+          <w:rPr>
+            <w:rStyle w:val="Hipervnculo"/>
+          </w:rPr>
+          <w:t>https://www.goombastomp.com/super-mario-odyssey-level-level-sand-kingdom/</w:t>
+        </w:r>
+      </w:hyperlink>
+    </w:p>
+    <w:p>
+      <w:pPr>
+        <w:pStyle w:val="Sinespaciado"/>
+        <w:rPr>
+          <w:rStyle w:val="Hipervnculo"/>
+        </w:rPr>
+      </w:pPr>
+    </w:p>
+    <w:p>
+      <w:pPr>
+        <w:pStyle w:val="Sinespaciado"/>
+        <w:rPr>
+          <w:rStyle w:val="Hipervnculo"/>
+          <w:color w:val="auto"/>
+          <w:u w:val="none"/>
+        </w:rPr>
+      </w:pPr>
+      <w:r>
+        <w:t>1996 Redux: ‘Super Mario 64’ Level by Level: Course 1 – Bob-</w:t>
+      </w:r>
+      <w:proofErr w:type="spellStart"/>
+      <w:r>
+        <w:t>Omb</w:t>
+      </w:r>
+      <w:proofErr w:type="spellEnd"/>
+      <w:r>
+        <w:t xml:space="preserve"> Battlefield</w:t>
+      </w:r>
+    </w:p>
+    <w:p>
+      <w:pPr>
+        <w:pStyle w:val="Sinespaciado"/>
+        <w:rPr>
+          <w:rStyle w:val="Hipervnculo"/>
+        </w:rPr>
+      </w:pPr>
+      <w:hyperlink r:id="rId15" w:history="1">
+        <w:r>
+          <w:rPr>
+            <w:rStyle w:val="Hipervnculo"/>
+          </w:rPr>
+          <w:t>https://www.goombastomp.com/super-mario-64-level-bob-omb-battlefield/</w:t>
+        </w:r>
+      </w:hyperlink>
+    </w:p>
+    <w:p>
+      <w:pPr>
+        <w:rPr>
+          <w:rStyle w:val="Hipervnculo"/>
+        </w:rPr>
+      </w:pPr>
+    </w:p>
+    <w:p>
+      <w:pPr>
+        <w:pStyle w:val="Ttulo3"/>
+      </w:pPr>
+      <w:r>
+        <w:t>Google Academics</w:t>
+      </w:r>
+    </w:p>
+    <w:p/>
+    <w:p>
+      <w:pPr>
+        <w:pStyle w:val="Sinespaciado"/>
+      </w:pPr>
+      <w:r>
+        <w:t>Adolescent development of the reward system</w:t>
+      </w:r>
+    </w:p>
+    <w:p>
+      <w:pPr>
+        <w:pStyle w:val="Sinespaciado"/>
+      </w:pPr>
+      <w:hyperlink r:id="rId16" w:history="1">
+        <w:r>
+          <w:rPr>
+            <w:rStyle w:val="Hipervnculo"/>
+          </w:rPr>
+          <w:t>https://www.frontiersin.org/articles/10.3389/neuro.09.006.2010/full</w:t>
+        </w:r>
+      </w:hyperlink>
+    </w:p>
+    <w:p/>
+    <w:p>
+      <w:pPr>
+        <w:pStyle w:val="Ttulo3"/>
+      </w:pPr>
+      <w:r>
+        <w:t>Game Studies</w:t>
+      </w:r>
+    </w:p>
+    <w:p/>
+    <w:p>
+      <w:pPr>
+        <w:pStyle w:val="Sinespaciado"/>
+      </w:pPr>
+      <w:r>
+        <w:t>Unlocking the Gameworld: The Rewards of Space and Time in Videogames</w:t>
+      </w:r>
+    </w:p>
+    <w:p>
+      <w:pPr>
+        <w:pStyle w:val="Sinespaciado"/>
+      </w:pPr>
+      <w:hyperlink r:id="rId17" w:history="1">
+        <w:r>
+          <w:rPr>
+            <w:rStyle w:val="Hipervnculo"/>
+          </w:rPr>
+          <w:t>http://gamestudies.org/1101/articles/gazzard_alison</w:t>
+        </w:r>
+      </w:hyperlink>
+    </w:p>
+    <w:p>
+      <w:pPr>
+        <w:pStyle w:val="Sinespaciado"/>
+      </w:pPr>
+    </w:p>
+    <w:p>
+      <w:pPr>
+        <w:pStyle w:val="Sinespaciado"/>
+      </w:pPr>
+      <w:r>
+        <w:t>Balancing Risk and Reward to Develop an Optimal Hot-Hand Game</w:t>
+      </w:r>
+    </w:p>
+    <w:p>
+      <w:pPr>
+        <w:pStyle w:val="Sinespaciado"/>
+      </w:pPr>
+      <w:hyperlink r:id="rId18" w:history="1">
+        <w:r>
+          <w:rPr>
+            <w:rStyle w:val="Hipervnculo"/>
+          </w:rPr>
+          <w:t>http://gamestudies.org/1101/articles/williams_nesbitt_eidels_elliott</w:t>
+        </w:r>
+      </w:hyperlink>
+    </w:p>
+    <w:p/>
+    <w:p>
+      <w:pPr>
+        <w:pStyle w:val="Ttulo3"/>
+      </w:pPr>
+      <w:r>
+        <w:t>The Artifice</w:t>
+      </w:r>
+    </w:p>
+    <w:p/>
+    <w:p>
+      <w:pPr>
+        <w:pStyle w:val="Sinespaciado"/>
+      </w:pPr>
+      <w:r>
+        <w:t xml:space="preserve">The Nintendo </w:t>
+      </w:r>
+      <w:proofErr w:type="spellStart"/>
+      <w:r>
+        <w:t>Collectathon</w:t>
+      </w:r>
+      <w:proofErr w:type="spellEnd"/>
+      <w:r>
+        <w:t>: A Genre of the Past</w:t>
+      </w:r>
+    </w:p>
+    <w:p>
+      <w:pPr>
+        <w:pStyle w:val="Sinespaciado"/>
+        <w:rPr>
+          <w:rStyle w:val="Hipervnculo"/>
+        </w:rPr>
+      </w:pPr>
+      <w:r>
+        <w:rPr>
+          <w:rStyle w:val="Hipervnculo"/>
+        </w:rPr>
+        <w:t>https://the-artifice.com/nintendo-collectathon/</w:t>
+      </w:r>
+    </w:p>
+    <w:p/>
+    <w:p>
+      <w:pPr>
+        <w:pStyle w:val="Ttulo3"/>
+      </w:pPr>
+      <w:proofErr w:type="spellStart"/>
+      <w:r>
+        <w:t>Gamifique</w:t>
+      </w:r>
+      <w:proofErr w:type="spellEnd"/>
+    </w:p>
+    <w:p/>
+    <w:p>
+      <w:pPr>
+        <w:pStyle w:val="Sinespaciado"/>
+      </w:pPr>
+      <w:r>
+        <w:t>Rules of Play</w:t>
+      </w:r>
+      <w:r>
+        <w:t>: Game Design Fundamentals – Chapter 24</w:t>
+      </w:r>
+    </w:p>
+    <w:p>
+      <w:pPr>
+        <w:pStyle w:val="Sinespaciado"/>
+      </w:pPr>
+      <w:hyperlink r:id="rId19" w:history="1">
+        <w:r>
+          <w:rPr>
+            <w:rStyle w:val="Hipervnculo"/>
+          </w:rPr>
+          <w:t>https://gamifique.files.wordpress.com/2011/11/1-rules-of-play-game-design-fundamentals.pdf</w:t>
+        </w:r>
+      </w:hyperlink>
+    </w:p>
+    <w:p/>
+    <w:p/>
+    <w:p/>
+    <w:p/>
+    <w:p/>
+    <w:p/>
+    <w:p/>
+    <w:p>
+      <w:pPr>
+        <w:rPr>
+          <w:rFonts w:asciiTheme="majorHAnsi" w:eastAsiaTheme="majorEastAsia" w:hAnsiTheme="majorHAnsi" w:cstheme="majorBidi"/>
+          <w:color w:val="2F5496" w:themeColor="accent1" w:themeShade="BF"/>
+          <w:sz w:val="26"/>
+          <w:szCs w:val="26"/>
+        </w:rPr>
+      </w:pPr>
+      <w:r>
+        <w:br w:type="page"/>
+      </w:r>
+    </w:p>
+    <w:p>
+      <w:pPr>
+        <w:pStyle w:val="Ttulo2"/>
+      </w:pPr>
+      <w:proofErr w:type="spellStart"/>
+      <w:r>
+        <w:lastRenderedPageBreak/>
+        <w:t>Videografía</w:t>
+      </w:r>
+      <w:proofErr w:type="spellEnd"/>
+    </w:p>
+    <w:p/>
+    <w:p>
+      <w:pPr>
+        <w:pStyle w:val="Ttulo3"/>
+        <w:rPr>
+          <w:u w:val="single"/>
+        </w:rPr>
+      </w:pPr>
+      <w:proofErr w:type="spellStart"/>
+      <w:r>
+        <w:t>SnomanGaming</w:t>
+      </w:r>
+      <w:proofErr w:type="spellEnd"/>
+    </w:p>
+    <w:p/>
+    <w:p>
+      <w:pPr>
+        <w:pStyle w:val="Sinespaciado"/>
+      </w:pPr>
+      <w:r>
+        <w:t xml:space="preserve">Good Game Design - </w:t>
+      </w:r>
+      <w:proofErr w:type="spellStart"/>
+      <w:r>
+        <w:t>Collectathons</w:t>
+      </w:r>
+      <w:proofErr w:type="spellEnd"/>
+    </w:p>
+    <w:p>
+      <w:pPr>
+        <w:pStyle w:val="Sinespaciado"/>
+        <w:rPr>
+          <w:rStyle w:val="Hipervnculo"/>
+        </w:rPr>
+      </w:pPr>
+      <w:hyperlink r:id="rId20" w:history="1">
+        <w:r>
+          <w:rPr>
+            <w:rStyle w:val="Hipervnculo"/>
+          </w:rPr>
+          <w:t>https://www.youtube.com/watch?v=Xa31tdykDwQ</w:t>
+        </w:r>
+      </w:hyperlink>
+    </w:p>
+    <w:p>
+      <w:pPr>
+        <w:pStyle w:val="Sinespaciado"/>
+        <w:rPr>
+          <w:color w:val="0563C1" w:themeColor="hyperlink"/>
+          <w:u w:val="single"/>
+        </w:rPr>
+      </w:pPr>
+    </w:p>
+    <w:p>
+      <w:pPr>
+        <w:pStyle w:val="Sinespaciado"/>
         <w:rPr>
           <w:lang w:val="es-ES"/>
         </w:rPr>
       </w:pPr>
-      <w:proofErr w:type="spellStart"/>
+      <w:proofErr w:type="gramStart"/>
       <w:r>
         <w:rPr>
           <w:lang w:val="es-ES"/>
         </w:rPr>
-        <w:t>Possible</w:t>
-      </w:r>
-      <w:proofErr w:type="spellEnd"/>
+        <w:t>Banjo</w:t>
+      </w:r>
+      <w:proofErr w:type="gramEnd"/>
       <w:r>
         <w:rPr>
           <w:lang w:val="es-ES"/>
         </w:rPr>
+        <w:t>-</w:t>
+      </w:r>
+      <w:proofErr w:type="spellStart"/>
+      <w:r>
+        <w:rPr>
+          <w:lang w:val="es-ES"/>
+        </w:rPr>
+        <w:t>Kazooie</w:t>
+      </w:r>
+      <w:proofErr w:type="spellEnd"/>
+      <w:r>
+        <w:rPr>
+          <w:lang w:val="es-ES"/>
+        </w:rPr>
+        <w:t xml:space="preserve"> vs. </w:t>
+      </w:r>
+      <w:proofErr w:type="spellStart"/>
+      <w:r>
+        <w:rPr>
+          <w:lang w:val="es-ES"/>
+        </w:rPr>
+        <w:t>Yooka-Layle</w:t>
+      </w:r>
+      <w:r>
+        <w:rPr>
+          <w:lang w:val="es-ES"/>
+        </w:rPr>
+        <w:t>e</w:t>
+      </w:r>
+      <w:proofErr w:type="spellEnd"/>
+    </w:p>
+    <w:p>
+      <w:pPr>
+        <w:pStyle w:val="Sinespaciado"/>
+        <w:rPr>
+          <w:rStyle w:val="Hipervnculo"/>
+          <w:lang w:val="es-ES"/>
+        </w:rPr>
+      </w:pPr>
+      <w:hyperlink r:id="rId21" w:history="1">
+        <w:r>
+          <w:rPr>
+            <w:rStyle w:val="Hipervnculo"/>
+            <w:lang w:val="es-ES"/>
+          </w:rPr>
+          <w:t>https://www.youtube.com/watch?v=82dM6DiG2Rc</w:t>
+        </w:r>
+      </w:hyperlink>
+    </w:p>
+    <w:p>
+      <w:pPr>
+        <w:pStyle w:val="Sinespaciado"/>
+        <w:rPr>
+          <w:rStyle w:val="Hipervnculo"/>
+          <w:lang w:val="es-ES"/>
+        </w:rPr>
+      </w:pPr>
+    </w:p>
+    <w:p>
+      <w:pPr>
+        <w:pStyle w:val="Sinespaciado"/>
+      </w:pPr>
+      <w:r>
+        <w:t>Good Game Design - Super Mario Odyssey</w:t>
+      </w:r>
+    </w:p>
+    <w:p>
+      <w:pPr>
+        <w:pStyle w:val="Sinespaciado"/>
+        <w:rPr>
+          <w:rStyle w:val="Hipervnculo"/>
+          <w:u w:val="none"/>
+        </w:rPr>
+      </w:pPr>
+      <w:hyperlink r:id="rId22" w:history="1">
+        <w:r>
+          <w:rPr>
+            <w:rStyle w:val="Hipervnculo"/>
+          </w:rPr>
+          <w:t>https://www.youtube.com/watch?v=Q3LQ0pAGHqk</w:t>
+        </w:r>
+      </w:hyperlink>
+    </w:p>
+    <w:p>
+      <w:pPr>
+        <w:rPr>
+          <w:rStyle w:val="Hipervnculo"/>
+          <w:u w:val="none"/>
+        </w:rPr>
+      </w:pPr>
+    </w:p>
+    <w:p>
+      <w:pPr>
+        <w:pStyle w:val="Ttulo3"/>
+        <w:rPr>
+          <w:rStyle w:val="Hipervnculo"/>
+          <w:color w:val="1F3763" w:themeColor="accent1" w:themeShade="7F"/>
+          <w:u w:val="none"/>
+        </w:rPr>
+      </w:pPr>
+      <w:proofErr w:type="spellStart"/>
+      <w:r>
+        <w:rPr>
+          <w:rStyle w:val="Hipervnculo"/>
+          <w:color w:val="auto"/>
+          <w:u w:val="none"/>
+        </w:rPr>
+        <w:t>brownbear</w:t>
+      </w:r>
+      <w:proofErr w:type="spellEnd"/>
+    </w:p>
+    <w:p/>
+    <w:p>
+      <w:pPr>
+        <w:pStyle w:val="Sinespaciado"/>
+      </w:pPr>
+      <w:r>
+        <w:t>Banjo-Kazooie In-Depth Design Commentary: Part I</w:t>
+      </w:r>
+    </w:p>
+    <w:p>
+      <w:pPr>
+        <w:pStyle w:val="Sinespaciado"/>
+        <w:rPr>
+          <w:rStyle w:val="Hipervnculo"/>
+        </w:rPr>
+      </w:pPr>
+      <w:hyperlink r:id="rId23" w:history="1">
+        <w:r>
+          <w:rPr>
+            <w:rStyle w:val="Hipervnculo"/>
+          </w:rPr>
+          <w:t>https://www.youtube.com/watch?v=_mObPctBa5I</w:t>
+        </w:r>
+      </w:hyperlink>
+    </w:p>
+    <w:p>
+      <w:pPr>
+        <w:pStyle w:val="Sinespaciado"/>
+        <w:rPr>
+          <w:rStyle w:val="Hipervnculo"/>
+        </w:rPr>
+      </w:pPr>
+    </w:p>
+    <w:p>
+      <w:pPr>
+        <w:pStyle w:val="Sinespaciado"/>
+        <w:rPr>
+          <w:u w:val="single"/>
+        </w:rPr>
+      </w:pPr>
+      <w:r>
+        <w:t>Banjo-Kazooie In-Depth Design Commentary: Part II</w:t>
+      </w:r>
+    </w:p>
+    <w:p>
+      <w:pPr>
+        <w:pStyle w:val="Sinespaciado"/>
+        <w:rPr>
+          <w:rStyle w:val="Hipervnculo"/>
+        </w:rPr>
+      </w:pPr>
+      <w:hyperlink r:id="rId24" w:history="1">
+        <w:r>
+          <w:rPr>
+            <w:rStyle w:val="Hipervnculo"/>
+          </w:rPr>
+          <w:t>https://www.youtube.com/watch?v=S78xfCV3alY</w:t>
+        </w:r>
+      </w:hyperlink>
+    </w:p>
+    <w:p>
+      <w:pPr>
+        <w:pStyle w:val="Sinespaciado"/>
+        <w:rPr>
+          <w:rStyle w:val="Hipervnculo"/>
+        </w:rPr>
+      </w:pPr>
+    </w:p>
+    <w:p>
+      <w:pPr>
+        <w:pStyle w:val="Sinespaciado"/>
+      </w:pPr>
+      <w:r>
+        <w:t>Banjo-Kazooie In-Depth Design Commentary: Part III</w:t>
+      </w:r>
+    </w:p>
+    <w:p>
+      <w:pPr>
+        <w:pStyle w:val="Sinespaciado"/>
+        <w:rPr>
+          <w:rStyle w:val="Hipervnculo"/>
+        </w:rPr>
+      </w:pPr>
+      <w:hyperlink r:id="rId25" w:history="1">
+        <w:r>
+          <w:rPr>
+            <w:rStyle w:val="Hipervnculo"/>
+          </w:rPr>
+          <w:t>https://www.youtube.com/watch?v=Rh5eje_RD7M</w:t>
+        </w:r>
+      </w:hyperlink>
+    </w:p>
+    <w:p>
+      <w:pPr>
+        <w:pStyle w:val="Sinespaciado"/>
+        <w:rPr>
+          <w:rStyle w:val="Hipervnculo"/>
+        </w:rPr>
+      </w:pPr>
+    </w:p>
+    <w:p>
+      <w:pPr>
+        <w:pStyle w:val="Sinespaciado"/>
+      </w:pPr>
+      <w:r>
+        <w:t>Banjo-Kazooie In-Depth Design Commentary: Part Finale</w:t>
+      </w:r>
+    </w:p>
+    <w:p>
+      <w:pPr>
+        <w:pStyle w:val="Sinespaciado"/>
+        <w:rPr>
+          <w:rStyle w:val="Hipervnculo"/>
+        </w:rPr>
+      </w:pPr>
+      <w:hyperlink r:id="rId26" w:history="1">
+        <w:r>
+          <w:rPr>
+            <w:rStyle w:val="Hipervnculo"/>
+          </w:rPr>
+          <w:t>https://www.youtube.com/watch?v=A06GC_Akk0A</w:t>
+        </w:r>
+      </w:hyperlink>
+    </w:p>
+    <w:p>
+      <w:pPr>
+        <w:pStyle w:val="Sinespaciado"/>
+        <w:rPr>
+          <w:rStyle w:val="Hipervnculo"/>
+        </w:rPr>
+      </w:pPr>
+    </w:p>
+    <w:p>
+      <w:pPr>
+        <w:pStyle w:val="Sinespaciado"/>
+      </w:pPr>
+      <w:proofErr w:type="spellStart"/>
+      <w:r>
+        <w:t>Yooka-Laylee</w:t>
+      </w:r>
+      <w:proofErr w:type="spellEnd"/>
+      <w:r>
+        <w:t xml:space="preserve"> Critique</w:t>
+      </w:r>
+    </w:p>
+    <w:p>
+      <w:pPr>
+        <w:pStyle w:val="Sinespaciado"/>
+        <w:rPr>
+          <w:rStyle w:val="Hipervnculo"/>
+          <w:u w:val="none"/>
+        </w:rPr>
+      </w:pPr>
+      <w:hyperlink r:id="rId27" w:history="1">
+        <w:r>
+          <w:rPr>
+            <w:rStyle w:val="Hipervnculo"/>
+          </w:rPr>
+          <w:t>https://www.youtube.com/watch?v=KjNyAETPlVQ</w:t>
+        </w:r>
+      </w:hyperlink>
+    </w:p>
+    <w:p>
+      <w:pPr>
+        <w:rPr>
+          <w:rStyle w:val="Hipervnculo"/>
+          <w:u w:val="none"/>
+        </w:rPr>
+      </w:pPr>
+    </w:p>
+    <w:p>
+      <w:pPr>
+        <w:pStyle w:val="Ttulo3"/>
+        <w:rPr>
+          <w:rStyle w:val="Hipervnculo"/>
+          <w:color w:val="auto"/>
+          <w:u w:val="none"/>
+        </w:rPr>
+      </w:pPr>
+      <w:r>
+        <w:rPr>
+          <w:rStyle w:val="Hipervnculo"/>
+          <w:color w:val="auto"/>
+          <w:u w:val="none"/>
+        </w:rPr>
+        <w:t>Designing For</w:t>
+      </w:r>
+    </w:p>
+    <w:p/>
+    <w:p>
+      <w:pPr>
+        <w:pStyle w:val="Sinespaciado"/>
+      </w:pPr>
+      <w:r>
+        <w:t xml:space="preserve">Banjo-Kazooie's Spiral Mountain -- Designing </w:t>
+      </w:r>
+      <w:proofErr w:type="gramStart"/>
+      <w:r>
+        <w:t>For</w:t>
+      </w:r>
+      <w:proofErr w:type="gramEnd"/>
+      <w:r>
+        <w:t xml:space="preserve"> Comfort</w:t>
+      </w:r>
+    </w:p>
+    <w:p>
+      <w:pPr>
+        <w:pStyle w:val="Sinespaciado"/>
+      </w:pPr>
+      <w:hyperlink r:id="rId28" w:history="1">
+        <w:r>
+          <w:rPr>
+            <w:rStyle w:val="Hipervnculo"/>
+          </w:rPr>
+          <w:t>https://www.youtube.com/watch?v=uX9hY-Z_9ek</w:t>
+        </w:r>
+      </w:hyperlink>
+    </w:p>
+    <w:p>
+      <w:pPr>
+        <w:pStyle w:val="Sinespaciado"/>
+      </w:pPr>
+    </w:p>
+    <w:p>
+      <w:pPr>
+        <w:pStyle w:val="Sinespaciado"/>
+      </w:pPr>
+      <w:r>
+        <w:t xml:space="preserve">A Hat in Time's Mafia Town -- Designing </w:t>
+      </w:r>
+      <w:proofErr w:type="gramStart"/>
+      <w:r>
+        <w:t>For</w:t>
+      </w:r>
+      <w:proofErr w:type="gramEnd"/>
+      <w:r>
+        <w:t xml:space="preserve"> Volume</w:t>
+      </w:r>
+    </w:p>
+    <w:p>
+      <w:pPr>
+        <w:pStyle w:val="Sinespaciado"/>
+        <w:rPr>
+          <w:rStyle w:val="Hipervnculo"/>
+        </w:rPr>
+      </w:pPr>
+      <w:hyperlink r:id="rId29" w:history="1">
+        <w:r>
+          <w:rPr>
+            <w:rStyle w:val="Hipervnculo"/>
+          </w:rPr>
+          <w:t>https://www.youtube.com/watch?v=wBojUUxe1e0</w:t>
+        </w:r>
+      </w:hyperlink>
+    </w:p>
+    <w:p>
+      <w:pPr>
+        <w:pStyle w:val="Sinespaciado"/>
+        <w:rPr>
+          <w:rStyle w:val="Hipervnculo"/>
+        </w:rPr>
+      </w:pPr>
+    </w:p>
+    <w:p>
+      <w:pPr>
+        <w:pStyle w:val="Sinespaciado"/>
+        <w:rPr>
+          <w:rStyle w:val="Hipervnculo"/>
+          <w:color w:val="auto"/>
+          <w:u w:val="none"/>
+        </w:rPr>
+      </w:pPr>
+      <w:r>
+        <w:t xml:space="preserve">Conker's Bad Fur Day's Windy -- Designing </w:t>
+      </w:r>
+      <w:proofErr w:type="gramStart"/>
+      <w:r>
+        <w:t>For</w:t>
+      </w:r>
+      <w:proofErr w:type="gramEnd"/>
+      <w:r>
+        <w:t xml:space="preserve"> Deconstruction</w:t>
+      </w:r>
+    </w:p>
+    <w:p>
+      <w:pPr>
+        <w:pStyle w:val="Sinespaciado"/>
+        <w:rPr>
+          <w:rStyle w:val="Hipervnculo"/>
+        </w:rPr>
+      </w:pPr>
+      <w:hyperlink r:id="rId30" w:history="1">
+        <w:r>
+          <w:rPr>
+            <w:rStyle w:val="Hipervnculo"/>
+          </w:rPr>
+          <w:t>https://www.youtube.com/watch?v=n57ZRLlsl0A</w:t>
+        </w:r>
+      </w:hyperlink>
+    </w:p>
+    <w:p>
+      <w:pPr>
+        <w:pStyle w:val="Sinespaciado"/>
+        <w:rPr>
+          <w:rStyle w:val="Hipervnculo"/>
+          <w:u w:val="none"/>
+        </w:rPr>
+      </w:pPr>
+    </w:p>
+    <w:p>
+      <w:pPr>
+        <w:pStyle w:val="Ttulo3"/>
+        <w:rPr>
+          <w:rStyle w:val="Hipervnculo"/>
+          <w:u w:val="none"/>
+        </w:rPr>
+      </w:pPr>
+      <w:proofErr w:type="spellStart"/>
+      <w:r>
+        <w:rPr>
+          <w:rStyle w:val="Hipervnculo"/>
+          <w:color w:val="auto"/>
+          <w:u w:val="none"/>
+        </w:rPr>
+        <w:lastRenderedPageBreak/>
+        <w:t>Corvus</w:t>
+      </w:r>
+      <w:proofErr w:type="spellEnd"/>
+    </w:p>
+    <w:p/>
+    <w:p>
+      <w:pPr>
+        <w:pStyle w:val="Sinespaciado"/>
+      </w:pPr>
+      <w:r>
+        <w:t>A Hat in Time - Cute? More like... Full Analysis</w:t>
+      </w:r>
+    </w:p>
+    <w:p>
+      <w:pPr>
+        <w:pStyle w:val="Sinespaciado"/>
+      </w:pPr>
+      <w:hyperlink r:id="rId31" w:history="1">
+        <w:r>
+          <w:rPr>
+            <w:rStyle w:val="Hipervnculo"/>
+          </w:rPr>
+          <w:t>https://www.youtube.com/watch?v=x7bsQwXjq4Q&amp;t=24s</w:t>
+        </w:r>
+      </w:hyperlink>
+    </w:p>
+    <w:p>
+      <w:pPr>
+        <w:pStyle w:val="Sinespaciado"/>
+      </w:pPr>
+    </w:p>
+    <w:p>
+      <w:pPr>
+        <w:pStyle w:val="Sinespaciado"/>
+      </w:pPr>
+      <w:r>
+        <w:t>2 - The Cascade Kingdom Dissection | A Super Mario Odyssey Measured Analysis</w:t>
+      </w:r>
+    </w:p>
+    <w:p>
+      <w:pPr>
+        <w:pStyle w:val="Sinespaciado"/>
+      </w:pPr>
+      <w:hyperlink r:id="rId32" w:history="1">
+        <w:r>
+          <w:rPr>
+            <w:rStyle w:val="Hipervnculo"/>
+          </w:rPr>
+          <w:t>https://www.youtube.com/watch?v=zp1gMliqCDQ&amp;t=518s</w:t>
+        </w:r>
+      </w:hyperlink>
+    </w:p>
+    <w:p/>
+    <w:p>
+      <w:pPr>
+        <w:pStyle w:val="Ttulo3"/>
+      </w:pPr>
+      <w:proofErr w:type="spellStart"/>
+      <w:r>
+        <w:t>Playtonic</w:t>
+      </w:r>
+      <w:proofErr w:type="spellEnd"/>
+      <w:r>
+        <w:t xml:space="preserve"> Games</w:t>
+      </w:r>
+    </w:p>
+    <w:p/>
+    <w:p>
+      <w:pPr>
+        <w:pStyle w:val="Sinespaciado"/>
+      </w:pPr>
+      <w:proofErr w:type="spellStart"/>
+      <w:r>
+        <w:t>Yooka-Laylee</w:t>
+      </w:r>
+      <w:proofErr w:type="spellEnd"/>
+      <w:r>
+        <w:t xml:space="preserve"> Developer Commentary 1: Prologue</w:t>
+      </w:r>
+    </w:p>
+    <w:p>
+      <w:pPr>
+        <w:pStyle w:val="Sinespaciado"/>
+      </w:pPr>
+      <w:hyperlink r:id="rId33" w:history="1">
+        <w:r>
+          <w:rPr>
+            <w:rStyle w:val="Hipervnculo"/>
+          </w:rPr>
+          <w:t>https://www.youtube.com/watch?v=6FOdgdf6Cjc&amp;t=132s</w:t>
+        </w:r>
+      </w:hyperlink>
+    </w:p>
+    <w:p>
+      <w:pPr>
+        <w:pStyle w:val="Sinespaciado"/>
+      </w:pPr>
+    </w:p>
+    <w:p>
+      <w:pPr>
+        <w:pStyle w:val="Sinespaciado"/>
+      </w:pPr>
+      <w:proofErr w:type="spellStart"/>
+      <w:r>
+        <w:t>Yooka-Laylee</w:t>
+      </w:r>
+      <w:proofErr w:type="spellEnd"/>
+      <w:r>
+        <w:t xml:space="preserve"> Developer Commentary 2: </w:t>
+      </w:r>
+      <w:proofErr w:type="spellStart"/>
+      <w:r>
+        <w:t>Tribalstack</w:t>
+      </w:r>
+      <w:proofErr w:type="spellEnd"/>
+      <w:r>
+        <w:t xml:space="preserve"> Tropics</w:t>
+      </w:r>
+    </w:p>
+    <w:p>
+      <w:pPr>
+        <w:pStyle w:val="Sinespaciado"/>
+      </w:pPr>
+      <w:hyperlink r:id="rId34" w:history="1">
+        <w:r>
+          <w:rPr>
+            <w:rStyle w:val="Hipervnculo"/>
+          </w:rPr>
+          <w:t>https://www.youtube.com/watch?v=QqqL9l5gs44</w:t>
+        </w:r>
+      </w:hyperlink>
+    </w:p>
+    <w:p>
+      <w:pPr>
+        <w:pStyle w:val="Sinespaciado"/>
+      </w:pPr>
+    </w:p>
+    <w:p>
+      <w:pPr>
+        <w:pStyle w:val="Sinespaciado"/>
+      </w:pPr>
+      <w:proofErr w:type="spellStart"/>
+      <w:r>
+        <w:t>Yooka-Laylee</w:t>
+      </w:r>
+      <w:proofErr w:type="spellEnd"/>
+      <w:r>
+        <w:t xml:space="preserve"> Developer Commentary 3: </w:t>
+      </w:r>
+      <w:proofErr w:type="spellStart"/>
+      <w:r>
+        <w:t>Glitterglace</w:t>
+      </w:r>
+      <w:proofErr w:type="spellEnd"/>
+      <w:r>
+        <w:t xml:space="preserve"> Glacier</w:t>
+      </w:r>
+    </w:p>
+    <w:p>
+      <w:pPr>
+        <w:pStyle w:val="Sinespaciado"/>
+      </w:pPr>
+      <w:hyperlink r:id="rId35" w:history="1">
+        <w:r>
+          <w:rPr>
+            <w:rStyle w:val="Hipervnculo"/>
+          </w:rPr>
+          <w:t>https://www.youtube.com/watch?v=fxnKr9OnHPU</w:t>
+        </w:r>
+      </w:hyperlink>
+    </w:p>
+    <w:p>
+      <w:pPr>
+        <w:pStyle w:val="Sinespaciado"/>
+      </w:pPr>
+    </w:p>
+    <w:p>
+      <w:pPr>
+        <w:pStyle w:val="Sinespaciado"/>
+      </w:pPr>
+      <w:proofErr w:type="spellStart"/>
+      <w:r>
+        <w:t>Yooka-Laylee</w:t>
+      </w:r>
+      <w:proofErr w:type="spellEnd"/>
+      <w:r>
+        <w:t xml:space="preserve"> Developer Commentary 4: </w:t>
+      </w:r>
+      <w:proofErr w:type="spellStart"/>
+      <w:r>
+        <w:t>MoodyMaze</w:t>
+      </w:r>
+      <w:proofErr w:type="spellEnd"/>
+      <w:r>
+        <w:t xml:space="preserve"> Marsh</w:t>
+      </w:r>
+    </w:p>
+    <w:p>
+      <w:pPr>
+        <w:pStyle w:val="Sinespaciado"/>
+      </w:pPr>
+      <w:hyperlink r:id="rId36" w:history="1">
+        <w:r>
+          <w:rPr>
+            <w:rStyle w:val="Hipervnculo"/>
+          </w:rPr>
+          <w:t>https://www.youtube.com/watch?v=tnSWbenJ1K4</w:t>
+        </w:r>
+      </w:hyperlink>
+    </w:p>
+    <w:p>
+      <w:pPr>
+        <w:pStyle w:val="Sinespaciado"/>
+      </w:pPr>
+    </w:p>
+    <w:p>
+      <w:pPr>
+        <w:pStyle w:val="Sinespaciado"/>
+        <w:rPr>
+          <w:u w:val="single"/>
+        </w:rPr>
+      </w:pPr>
+      <w:proofErr w:type="spellStart"/>
+      <w:r>
+        <w:t>Yooka-Laylee</w:t>
+      </w:r>
+      <w:proofErr w:type="spellEnd"/>
+      <w:r>
+        <w:t xml:space="preserve"> Developer Commentary 5: Capital </w:t>
+      </w:r>
+      <w:proofErr w:type="spellStart"/>
+      <w:r>
+        <w:t>Cashino</w:t>
+      </w:r>
+      <w:proofErr w:type="spellEnd"/>
+    </w:p>
+    <w:p>
+      <w:pPr>
+        <w:pStyle w:val="Sinespaciado"/>
+      </w:pPr>
+      <w:hyperlink r:id="rId37" w:history="1">
+        <w:r>
+          <w:rPr>
+            <w:rStyle w:val="Hipervnculo"/>
+          </w:rPr>
+          <w:t>https://www.youtube.com/watch?v=9jrl-aXabO4</w:t>
+        </w:r>
+      </w:hyperlink>
+    </w:p>
+    <w:p/>
+    <w:p>
+      <w:pPr>
+        <w:pStyle w:val="Ttulo3"/>
+      </w:pPr>
+      <w:proofErr w:type="spellStart"/>
+      <w:r>
+        <w:t>FrameRater</w:t>
+      </w:r>
+      <w:proofErr w:type="spellEnd"/>
+    </w:p>
+    <w:p/>
+    <w:p>
+      <w:pPr>
+        <w:pStyle w:val="Sinespaciado"/>
+      </w:pPr>
+      <w:proofErr w:type="spellStart"/>
+      <w:r>
+        <w:t>Rayman</w:t>
+      </w:r>
+      <w:proofErr w:type="spellEnd"/>
+      <w:r>
+        <w:t xml:space="preserve"> 4 (2006 </w:t>
+      </w:r>
+      <w:proofErr w:type="spellStart"/>
+      <w:r>
+        <w:t>Rabbids</w:t>
+      </w:r>
+      <w:proofErr w:type="spellEnd"/>
+      <w:r>
+        <w:t>) Discoveries | Documentary by FR</w:t>
+      </w:r>
+    </w:p>
+    <w:p>
+      <w:pPr>
+        <w:pStyle w:val="Sinespaciado"/>
+      </w:pPr>
+      <w:hyperlink r:id="rId38" w:history="1">
+        <w:r>
+          <w:rPr>
+            <w:rStyle w:val="Hipervnculo"/>
+          </w:rPr>
+          <w:t>https://www.youtube.com/watch?v=TNB4ZoFkj88&amp;t=1634s</w:t>
+        </w:r>
+      </w:hyperlink>
+      <w:r>
         <w:t xml:space="preserve"> </w:t>
       </w:r>
-      <w:proofErr w:type="spellStart"/>
-      <w:r>
-        <w:rPr>
-          <w:lang w:val="es-ES"/>
-        </w:rPr>
-        <w:t>useful</w:t>
-      </w:r>
-      <w:proofErr w:type="spellEnd"/>
-      <w:r>
-        <w:rPr>
-          <w:lang w:val="es-ES"/>
-        </w:rPr>
-        <w:t xml:space="preserve"> </w:t>
-      </w:r>
-      <w:proofErr w:type="spellStart"/>
-      <w:r>
-        <w:rPr>
-          <w:lang w:val="es-ES"/>
-        </w:rPr>
-        <w:t>articles</w:t>
-      </w:r>
-      <w:proofErr w:type="spellEnd"/>
-    </w:p>
-    <w:p>
-      <w:pPr>
-        <w:rPr>
-          <w:lang w:val="es-ES"/>
-        </w:rPr>
-      </w:pPr>
-    </w:p>
-    <w:p>
-      <w:r>
-        <w:t>Web: What’s in a Game?</w:t>
-      </w:r>
-    </w:p>
-    <w:p>
-      <w:hyperlink r:id="rId4" w:history="1">
-        <w:r>
-          <w:rPr>
-            <w:rStyle w:val="Hipervnculo"/>
-          </w:rPr>
-          <w:t>http://54.190.38.166/analysis-on-level-design-in-banjo-kazooie/</w:t>
-        </w:r>
-      </w:hyperlink>
-    </w:p>
-    <w:p>
-      <w:hyperlink r:id="rId5" w:history="1">
-        <w:r>
-          <w:rPr>
-            <w:rStyle w:val="Hipervnculo"/>
-          </w:rPr>
-          <w:t>http://whats-in-a-game.com/3d-platformers-how-game-design-contributed-to-their-downfall-and-hopeful-revival/</w:t>
-        </w:r>
-      </w:hyperlink>
-    </w:p>
-    <w:p>
-      <w:hyperlink r:id="rId6" w:history="1">
-        <w:r>
-          <w:rPr>
-            <w:rStyle w:val="Hipervnculo"/>
-          </w:rPr>
-          <w:t>http://whats-in-a-game.com/how-banjo-kazooie-controls-difficulty-and-player-flow/</w:t>
-        </w:r>
-      </w:hyperlink>
-    </w:p>
-    <w:p>
-      <w:hyperlink r:id="rId7" w:history="1">
-        <w:r>
-          <w:rPr>
-            <w:rStyle w:val="Hipervnculo"/>
-          </w:rPr>
-          <w:t>http://whats-in-a-game.com/where-did-mario-odysseys-level-design-come-from/</w:t>
-        </w:r>
-      </w:hyperlink>
-    </w:p>
-    <w:p>
-      <w:hyperlink r:id="rId8" w:history="1">
-        <w:r>
-          <w:rPr>
-            <w:rStyle w:val="Hipervnculo"/>
-          </w:rPr>
-          <w:t>http://54.190.38.166/how-zelda-breath-of-the-wild-keeps-the-player-in-flow/</w:t>
-        </w:r>
-      </w:hyperlink>
-    </w:p>
-    <w:p>
-      <w:hyperlink r:id="rId9" w:history="1">
-        <w:r>
-          <w:rPr>
-            <w:rStyle w:val="Hipervnculo"/>
-          </w:rPr>
-          <w:t>http://whats-in-a-game.com/the-importance-of-mario-odysseys-linear-primary-objectives/</w:t>
-        </w:r>
-      </w:hyperlink>
-    </w:p>
-    <w:p>
-      <w:hyperlink r:id="rId10" w:history="1">
-        <w:r>
-          <w:rPr>
-            <w:rStyle w:val="Hipervnculo"/>
-          </w:rPr>
-          <w:t>http://whats-in-a-game.com/evolution-of-3d-mario-level-design-part-1/</w:t>
-        </w:r>
-      </w:hyperlink>
-    </w:p>
-    <w:p>
-      <w:hyperlink r:id="rId11" w:history="1">
-        <w:r>
-          <w:rPr>
-            <w:rStyle w:val="Hipervnculo"/>
-          </w:rPr>
-          <w:t>http://whats-in-a-game.com/how-unordered-challenges-makes-mario-odyssey-special/</w:t>
-        </w:r>
-      </w:hyperlink>
-    </w:p>
-    <w:p/>
-    <w:p>
-      <w:proofErr w:type="spellStart"/>
-      <w:r>
-        <w:t>Snomangaming</w:t>
-      </w:r>
-      <w:proofErr w:type="spellEnd"/>
-    </w:p>
-    <w:p>
-      <w:hyperlink r:id="rId12" w:history="1">
-        <w:r>
-          <w:rPr>
-            <w:rStyle w:val="Hipervnculo"/>
-          </w:rPr>
-          <w:t>https://www.youtube.com/watch?v=Xa31tdykDwQ</w:t>
-        </w:r>
-      </w:hyperlink>
-    </w:p>
-    <w:p>
-      <w:hyperlink r:id="rId13" w:history="1">
-        <w:r>
-          <w:rPr>
-            <w:rStyle w:val="Hipervnculo"/>
-          </w:rPr>
-          <w:t>https://www.youtube.com/watch?v=82dM6DiG2Rc</w:t>
-        </w:r>
-      </w:hyperlink>
-    </w:p>
-    <w:p>
-      <w:hyperlink r:id="rId14" w:history="1">
-        <w:r>
-          <w:rPr>
-            <w:rStyle w:val="Hipervnculo"/>
-          </w:rPr>
-          <w:t>https://www.youtube.com/watch?v=Q3LQ0pAGHqk</w:t>
-        </w:r>
-      </w:hyperlink>
-    </w:p>
-    <w:p/>
-    <w:p>
-      <w:proofErr w:type="spellStart"/>
-      <w:r>
-        <w:t>brownbear</w:t>
-      </w:r>
-      <w:proofErr w:type="spellEnd"/>
-    </w:p>
-    <w:p>
-      <w:hyperlink r:id="rId15" w:history="1">
-        <w:r>
-          <w:rPr>
-            <w:rStyle w:val="Hipervnculo"/>
-          </w:rPr>
-          <w:t>https://www.youtube.com/watch?v=_mObPctBa5I</w:t>
-        </w:r>
-      </w:hyperlink>
-    </w:p>
-    <w:p>
-      <w:hyperlink r:id="rId16" w:history="1">
-        <w:r>
-          <w:rPr>
-            <w:rStyle w:val="Hipervnculo"/>
-          </w:rPr>
-          <w:t>https://www.youtube.com/watch?v=S78xfCV3alY</w:t>
-        </w:r>
-      </w:hyperlink>
-    </w:p>
-    <w:p>
-      <w:hyperlink r:id="rId17" w:history="1">
-        <w:r>
-          <w:rPr>
-            <w:rStyle w:val="Hipervnculo"/>
-          </w:rPr>
-          <w:t>https://www.youtube.com/watch?v=Rh5eje_RD7M</w:t>
-        </w:r>
-      </w:hyperlink>
-    </w:p>
-    <w:p>
-      <w:hyperlink r:id="rId18" w:history="1">
-        <w:r>
-          <w:rPr>
-            <w:rStyle w:val="Hipervnculo"/>
-          </w:rPr>
-          <w:t>https://www.youtube.com/watch?v=A06GC_Akk0A</w:t>
-        </w:r>
-      </w:hyperlink>
-    </w:p>
-    <w:p>
-      <w:hyperlink r:id="rId19" w:history="1">
-        <w:r>
-          <w:rPr>
-            <w:rStyle w:val="Hipervnculo"/>
-          </w:rPr>
-          <w:t>https://www.youtube.com/watch?v=KjNyAETPlVQ</w:t>
-        </w:r>
-      </w:hyperlink>
-    </w:p>
-    <w:p/>
-    <w:p>
-      <w:proofErr w:type="spellStart"/>
-      <w:r>
-        <w:t>TechRaptor</w:t>
-      </w:r>
-      <w:proofErr w:type="spellEnd"/>
-    </w:p>
-    <w:p>
-      <w:hyperlink r:id="rId20" w:history="1">
-        <w:r>
-          <w:rPr>
-            <w:rStyle w:val="Hipervnculo"/>
-          </w:rPr>
-          <w:t>https://techraptor.net/content/hat-times-level-designer-talks-platformers</w:t>
-        </w:r>
-      </w:hyperlink>
-    </w:p>
-    <w:p/>
-    <w:p>
-      <w:proofErr w:type="spellStart"/>
-      <w:r>
-        <w:t>GoombaStomp</w:t>
-      </w:r>
-      <w:proofErr w:type="spellEnd"/>
-    </w:p>
-    <w:p>
-      <w:hyperlink r:id="rId21" w:history="1">
-        <w:r>
-          <w:rPr>
-            <w:rStyle w:val="Hipervnculo"/>
-          </w:rPr>
-          <w:t>https://www.goombastomp.com/banjo-kazooie-level-level-mumbos-mountain/</w:t>
-        </w:r>
-      </w:hyperlink>
-    </w:p>
-    <w:p>
+    </w:p>
+    <w:p>
+      <w:pPr>
+        <w:pStyle w:val="Sinespaciado"/>
+      </w:pPr>
+    </w:p>
+    <w:p>
+      <w:pPr>
+        <w:pStyle w:val="Sinespaciado"/>
+      </w:pPr>
+      <w:r>
+        <w:t>FR: Super Mario Sunshine for GameCube</w:t>
+      </w:r>
       <w:bookmarkStart w:id="0" w:name="_GoBack"/>
       <w:bookmarkEnd w:id="0"/>
+    </w:p>
+    <w:p>
+      <w:pPr>
+        <w:pStyle w:val="Sinespaciado"/>
+      </w:pPr>
+      <w:hyperlink r:id="rId39" w:history="1">
+        <w:r>
+          <w:rPr>
+            <w:rStyle w:val="Hipervnculo"/>
+          </w:rPr>
+          <w:t>https://www.youtube.com/watch?v=-4Sv5soP-oQ</w:t>
+        </w:r>
+      </w:hyperlink>
+      <w:r>
+        <w:t xml:space="preserve"> </w:t>
+      </w:r>
     </w:p>
     <w:sectPr>
       <w:pgSz w:w="11906" w:h="16838"/>
@@ -681,6 +1897,68 @@
     <w:name w:val="Normal"/>
     <w:qFormat/>
   </w:style>
+  <w:style w:type="paragraph" w:styleId="Ttulo1">
+    <w:name w:val="heading 1"/>
+    <w:basedOn w:val="Normal"/>
+    <w:next w:val="Normal"/>
+    <w:link w:val="Ttulo1Car"/>
+    <w:uiPriority w:val="9"/>
+    <w:qFormat/>
+    <w:rsid w:val="00D0247C"/>
+    <w:pPr>
+      <w:keepNext/>
+      <w:keepLines/>
+      <w:spacing w:before="240" w:after="0"/>
+      <w:outlineLvl w:val="0"/>
+    </w:pPr>
+    <w:rPr>
+      <w:rFonts w:asciiTheme="majorHAnsi" w:eastAsiaTheme="majorEastAsia" w:hAnsiTheme="majorHAnsi" w:cstheme="majorBidi"/>
+      <w:sz w:val="72"/>
+      <w:szCs w:val="32"/>
+    </w:rPr>
+  </w:style>
+  <w:style w:type="paragraph" w:styleId="Ttulo2">
+    <w:name w:val="heading 2"/>
+    <w:basedOn w:val="Normal"/>
+    <w:next w:val="Normal"/>
+    <w:link w:val="Ttulo2Car"/>
+    <w:uiPriority w:val="9"/>
+    <w:unhideWhenUsed/>
+    <w:qFormat/>
+    <w:rsid w:val="00D0247C"/>
+    <w:pPr>
+      <w:keepNext/>
+      <w:keepLines/>
+      <w:spacing w:before="40" w:after="0"/>
+      <w:outlineLvl w:val="1"/>
+    </w:pPr>
+    <w:rPr>
+      <w:rFonts w:asciiTheme="majorHAnsi" w:eastAsiaTheme="majorEastAsia" w:hAnsiTheme="majorHAnsi" w:cstheme="majorBidi"/>
+      <w:sz w:val="48"/>
+      <w:szCs w:val="26"/>
+    </w:rPr>
+  </w:style>
+  <w:style w:type="paragraph" w:styleId="Ttulo3">
+    <w:name w:val="heading 3"/>
+    <w:basedOn w:val="Normal"/>
+    <w:next w:val="Normal"/>
+    <w:link w:val="Ttulo3Car"/>
+    <w:uiPriority w:val="9"/>
+    <w:unhideWhenUsed/>
+    <w:qFormat/>
+    <w:rsid w:val="00D0247C"/>
+    <w:pPr>
+      <w:keepNext/>
+      <w:keepLines/>
+      <w:spacing w:before="40" w:after="0"/>
+      <w:outlineLvl w:val="2"/>
+    </w:pPr>
+    <w:rPr>
+      <w:rFonts w:asciiTheme="majorHAnsi" w:eastAsiaTheme="majorEastAsia" w:hAnsiTheme="majorHAnsi" w:cstheme="majorBidi"/>
+      <w:sz w:val="40"/>
+      <w:szCs w:val="24"/>
+    </w:rPr>
+  </w:style>
   <w:style w:type="character" w:default="1" w:styleId="Fuentedeprrafopredeter">
     <w:name w:val="Default Paragraph Font"/>
     <w:uiPriority w:val="1"/>
@@ -730,6 +2008,64 @@
       <w:color w:val="605E5C"/>
       <w:shd w:val="clear" w:color="auto" w:fill="E1DFDD"/>
     </w:rPr>
+  </w:style>
+  <w:style w:type="character" w:customStyle="1" w:styleId="Ttulo2Car">
+    <w:name w:val="Título 2 Car"/>
+    <w:basedOn w:val="Fuentedeprrafopredeter"/>
+    <w:link w:val="Ttulo2"/>
+    <w:uiPriority w:val="9"/>
+    <w:rsid w:val="00D0247C"/>
+    <w:rPr>
+      <w:rFonts w:asciiTheme="majorHAnsi" w:eastAsiaTheme="majorEastAsia" w:hAnsiTheme="majorHAnsi" w:cstheme="majorBidi"/>
+      <w:sz w:val="48"/>
+      <w:szCs w:val="26"/>
+    </w:rPr>
+  </w:style>
+  <w:style w:type="character" w:customStyle="1" w:styleId="Ttulo3Car">
+    <w:name w:val="Título 3 Car"/>
+    <w:basedOn w:val="Fuentedeprrafopredeter"/>
+    <w:link w:val="Ttulo3"/>
+    <w:uiPriority w:val="9"/>
+    <w:rsid w:val="00D0247C"/>
+    <w:rPr>
+      <w:rFonts w:asciiTheme="majorHAnsi" w:eastAsiaTheme="majorEastAsia" w:hAnsiTheme="majorHAnsi" w:cstheme="majorBidi"/>
+      <w:sz w:val="40"/>
+      <w:szCs w:val="24"/>
+    </w:rPr>
+  </w:style>
+  <w:style w:type="character" w:styleId="Hipervnculovisitado">
+    <w:name w:val="FollowedHyperlink"/>
+    <w:basedOn w:val="Fuentedeprrafopredeter"/>
+    <w:uiPriority w:val="99"/>
+    <w:semiHidden/>
+    <w:unhideWhenUsed/>
+    <w:rsid w:val="00D32E25"/>
+    <w:rPr>
+      <w:color w:val="954F72" w:themeColor="followedHyperlink"/>
+      <w:u w:val="single"/>
+    </w:rPr>
+  </w:style>
+  <w:style w:type="character" w:customStyle="1" w:styleId="Ttulo1Car">
+    <w:name w:val="Título 1 Car"/>
+    <w:basedOn w:val="Fuentedeprrafopredeter"/>
+    <w:link w:val="Ttulo1"/>
+    <w:uiPriority w:val="9"/>
+    <w:rsid w:val="00D0247C"/>
+    <w:rPr>
+      <w:rFonts w:asciiTheme="majorHAnsi" w:eastAsiaTheme="majorEastAsia" w:hAnsiTheme="majorHAnsi" w:cstheme="majorBidi"/>
+      <w:sz w:val="72"/>
+      <w:szCs w:val="32"/>
+    </w:rPr>
+  </w:style>
+  <w:style w:type="paragraph" w:styleId="Sinespaciado">
+    <w:name w:val="No Spacing"/>
+    <w:uiPriority w:val="1"/>
+    <w:qFormat/>
+    <w:rsid w:val="00D0247C"/>
+    <w:pPr>
+      <w:spacing w:after="0" w:line="240" w:lineRule="auto"/>
+      <w:ind w:firstLine="284"/>
+    </w:pPr>
   </w:style>
 </w:styles>
 </file>

</xml_diff>

<commit_message>
Took notes from Yooka-Laylee while playing. Take the book "An architectural approach to Level Design" Inserted early TFG files.
</commit_message>
<xml_diff>
--- a/Articles.docx
+++ b/Articles.docx
@@ -622,12 +622,311 @@
       </w:hyperlink>
     </w:p>
     <w:p/>
+    <w:p>
+      <w:pPr>
+        <w:pStyle w:val="Ttulo3"/>
+      </w:pPr>
+      <w:proofErr w:type="spellStart"/>
+      <w:r>
+        <w:t>NoClip</w:t>
+      </w:r>
+      <w:proofErr w:type="spellEnd"/>
+    </w:p>
     <w:p/>
+    <w:p>
+      <w:pPr>
+        <w:pStyle w:val="Sinespaciado"/>
+      </w:pPr>
+      <w:r>
+        <w:t>Free-c</w:t>
+      </w:r>
+      <w:r>
+        <w:t>amera game levels</w:t>
+      </w:r>
+    </w:p>
+    <w:p>
+      <w:pPr>
+        <w:pStyle w:val="Sinespaciado"/>
+        <w:rPr>
+          <w:lang w:val="es-ES"/>
+        </w:rPr>
+      </w:pPr>
+      <w:hyperlink r:id="rId20" w:history="1">
+        <w:r>
+          <w:rPr>
+            <w:rStyle w:val="Hipervnculo"/>
+            <w:lang w:val="es-ES"/>
+          </w:rPr>
+          <w:t>https://noclip.website/</w:t>
+        </w:r>
+      </w:hyperlink>
+    </w:p>
+    <w:p>
+      <w:pPr>
+        <w:rPr>
+          <w:lang w:val="es-ES"/>
+        </w:rPr>
+      </w:pPr>
+    </w:p>
+    <w:p>
+      <w:pPr>
+        <w:rPr>
+          <w:lang w:val="es-ES"/>
+        </w:rPr>
+      </w:pPr>
+    </w:p>
+    <w:p>
+      <w:pPr>
+        <w:rPr>
+          <w:rFonts w:asciiTheme="majorHAnsi" w:eastAsiaTheme="majorEastAsia" w:hAnsiTheme="majorHAnsi" w:cstheme="majorBidi"/>
+          <w:sz w:val="40"/>
+          <w:szCs w:val="24"/>
+        </w:rPr>
+      </w:pPr>
+      <w:r>
+        <w:br w:type="page"/>
+      </w:r>
+    </w:p>
+    <w:p>
+      <w:pPr>
+        <w:pStyle w:val="Ttulo3"/>
+      </w:pPr>
+      <w:bookmarkStart w:id="0" w:name="_GoBack"/>
+      <w:bookmarkEnd w:id="0"/>
+      <w:r>
+        <w:lastRenderedPageBreak/>
+        <w:t>Vida Extra</w:t>
+      </w:r>
+    </w:p>
     <w:p/>
+    <w:p>
+      <w:pPr>
+        <w:pStyle w:val="Sinespaciado"/>
+      </w:pPr>
+      <w:r>
+        <w:t xml:space="preserve">A Hat in Time </w:t>
+      </w:r>
+      <w:proofErr w:type="spellStart"/>
+      <w:r>
+        <w:t>frente</w:t>
+      </w:r>
+      <w:proofErr w:type="spellEnd"/>
+      <w:r>
+        <w:t xml:space="preserve"> </w:t>
+      </w:r>
+      <w:proofErr w:type="spellStart"/>
+      <w:r>
+        <w:t>frente</w:t>
+      </w:r>
+      <w:proofErr w:type="spellEnd"/>
+      <w:r>
+        <w:t xml:space="preserve"> a </w:t>
+      </w:r>
+      <w:proofErr w:type="spellStart"/>
+      <w:r>
+        <w:t>Yooka-Laylee</w:t>
+      </w:r>
+      <w:proofErr w:type="spellEnd"/>
+      <w:r>
+        <w:t xml:space="preserve">, o </w:t>
+      </w:r>
+      <w:proofErr w:type="spellStart"/>
+      <w:r>
+        <w:t>cómo</w:t>
+      </w:r>
+      <w:proofErr w:type="spellEnd"/>
+      <w:r>
+        <w:t xml:space="preserve"> se debe </w:t>
+      </w:r>
+      <w:proofErr w:type="spellStart"/>
+      <w:r>
+        <w:t>homenajear</w:t>
+      </w:r>
+      <w:proofErr w:type="spellEnd"/>
+      <w:r>
+        <w:t xml:space="preserve"> </w:t>
+      </w:r>
+      <w:proofErr w:type="spellStart"/>
+      <w:r>
+        <w:t>correctamente</w:t>
+      </w:r>
+      <w:proofErr w:type="spellEnd"/>
+      <w:r>
+        <w:t xml:space="preserve"> la Nintendo 64</w:t>
+      </w:r>
+    </w:p>
+    <w:p>
+      <w:pPr>
+        <w:pStyle w:val="Sinespaciado"/>
+      </w:pPr>
+      <w:hyperlink r:id="rId21" w:history="1">
+        <w:r>
+          <w:rPr>
+            <w:rStyle w:val="Hipervnculo"/>
+            <w:rFonts w:ascii="Calibri" w:hAnsi="Calibri" w:cs="Calibri"/>
+            <w:color w:val="1155CC"/>
+          </w:rPr>
+          <w:t>https://www.vidaextra.com/aventura-plataformas/a-hat-in-time-frente-a-yooka-laylee-o-como-se-debe-homenajear-correctamente-a-la-nintendo-64</w:t>
+        </w:r>
+      </w:hyperlink>
+    </w:p>
+    <w:p>
+      <w:pPr>
+        <w:rPr>
+          <w:lang w:val="es-ES"/>
+        </w:rPr>
+      </w:pPr>
+    </w:p>
+    <w:p>
+      <w:pPr>
+        <w:pStyle w:val="Sinespaciado"/>
+      </w:pPr>
+      <w:proofErr w:type="spellStart"/>
+      <w:r>
+        <w:t>Yooka-Laylee</w:t>
+      </w:r>
+      <w:proofErr w:type="spellEnd"/>
+      <w:r>
+        <w:t xml:space="preserve"> y el handicap de la nostalgia: ¿es un </w:t>
+      </w:r>
+      <w:proofErr w:type="spellStart"/>
+      <w:r>
+        <w:t>digno</w:t>
+      </w:r>
+      <w:proofErr w:type="spellEnd"/>
+      <w:r>
+        <w:t xml:space="preserve"> </w:t>
+      </w:r>
+      <w:proofErr w:type="spellStart"/>
+      <w:r>
+        <w:t>sucesor</w:t>
+      </w:r>
+      <w:proofErr w:type="spellEnd"/>
+      <w:r>
+        <w:t xml:space="preserve"> de Banjo </w:t>
+      </w:r>
+      <w:proofErr w:type="spellStart"/>
+      <w:r>
+        <w:t>Kazooie</w:t>
+      </w:r>
+      <w:proofErr w:type="spellEnd"/>
+      <w:r>
+        <w:t>?</w:t>
+      </w:r>
+    </w:p>
+    <w:p>
+      <w:pPr>
+        <w:pStyle w:val="Sinespaciado"/>
+      </w:pPr>
+      <w:hyperlink r:id="rId22" w:history="1">
+        <w:r>
+          <w:rPr>
+            <w:rStyle w:val="Hipervnculo"/>
+            <w:rFonts w:ascii="Calibri" w:hAnsi="Calibri" w:cs="Calibri"/>
+            <w:color w:val="1155CC"/>
+          </w:rPr>
+          <w:t>https://www.vidaextra.com/aventura-plataformas/yooka-laylee-y-el-handicap-de-la-nostalgia-es-digno-sucesor-de-banjo-kazooie</w:t>
+        </w:r>
+      </w:hyperlink>
+    </w:p>
+    <w:p>
+      <w:pPr>
+        <w:rPr>
+          <w:lang w:val="es-ES"/>
+        </w:rPr>
+      </w:pPr>
+    </w:p>
+    <w:p>
+      <w:pPr>
+        <w:pStyle w:val="Ttulo3"/>
+      </w:pPr>
+      <w:r>
+        <w:t>Enter.co</w:t>
+      </w:r>
+    </w:p>
     <w:p/>
-    <w:p/>
-    <w:p/>
-    <w:p/>
+    <w:p>
+      <w:pPr>
+        <w:pStyle w:val="Sinespaciado"/>
+        <w:rPr>
+          <w:lang w:val="es-ES"/>
+        </w:rPr>
+      </w:pPr>
+      <w:proofErr w:type="gramStart"/>
+      <w:r>
+        <w:rPr>
+          <w:lang w:val="es-ES"/>
+        </w:rPr>
+        <w:t>Metaevaluación :</w:t>
+      </w:r>
+      <w:proofErr w:type="gramEnd"/>
+      <w:r>
+        <w:rPr>
+          <w:lang w:val="es-ES"/>
+        </w:rPr>
+        <w:t xml:space="preserve"> Esto es lo que opina la crítica de </w:t>
+      </w:r>
+      <w:proofErr w:type="spellStart"/>
+      <w:r>
+        <w:rPr>
+          <w:lang w:val="es-ES"/>
+        </w:rPr>
+        <w:t>Yooka-Laylee</w:t>
+      </w:r>
+      <w:proofErr w:type="spellEnd"/>
+    </w:p>
+    <w:p>
+      <w:pPr>
+        <w:pStyle w:val="Sinespaciado"/>
+      </w:pPr>
+      <w:hyperlink r:id="rId23" w:history="1">
+        <w:r>
+          <w:rPr>
+            <w:rStyle w:val="Hipervnculo"/>
+            <w:rFonts w:ascii="Calibri" w:hAnsi="Calibri" w:cs="Calibri"/>
+          </w:rPr>
+          <w:t>https://www.enter.co/especiales/videojuegos/metaevaluacion-yooka-laylee/</w:t>
+        </w:r>
+      </w:hyperlink>
+      <w:r>
+        <w:t xml:space="preserve"> </w:t>
+      </w:r>
+    </w:p>
+    <w:p>
+      <w:pPr>
+        <w:rPr>
+          <w:lang w:val="es-ES"/>
+        </w:rPr>
+      </w:pPr>
+    </w:p>
+    <w:p>
+      <w:pPr>
+        <w:rPr>
+          <w:lang w:val="es-ES"/>
+        </w:rPr>
+      </w:pPr>
+    </w:p>
+    <w:p>
+      <w:pPr>
+        <w:rPr>
+          <w:lang w:val="es-ES"/>
+        </w:rPr>
+      </w:pPr>
+    </w:p>
+    <w:p>
+      <w:pPr>
+        <w:rPr>
+          <w:lang w:val="es-ES"/>
+        </w:rPr>
+      </w:pPr>
+    </w:p>
+    <w:p>
+      <w:pPr>
+        <w:rPr>
+          <w:lang w:val="es-ES"/>
+        </w:rPr>
+      </w:pPr>
+    </w:p>
     <w:p>
       <w:pPr>
         <w:rPr>
@@ -635,9 +934,13 @@
           <w:color w:val="2F5496" w:themeColor="accent1" w:themeShade="BF"/>
           <w:sz w:val="26"/>
           <w:szCs w:val="26"/>
-        </w:rPr>
-      </w:pPr>
-      <w:r>
+          <w:lang w:val="es-ES"/>
+        </w:rPr>
+      </w:pPr>
+      <w:r>
+        <w:rPr>
+          <w:lang w:val="es-ES"/>
+        </w:rPr>
         <w:br w:type="page"/>
       </w:r>
     </w:p>
@@ -687,7 +990,7 @@
           <w:rStyle w:val="Hipervnculo"/>
         </w:rPr>
       </w:pPr>
-      <w:hyperlink r:id="rId20" w:history="1">
+      <w:hyperlink r:id="rId24" w:history="1">
         <w:r>
           <w:rPr>
             <w:rStyle w:val="Hipervnculo"/>
@@ -763,7 +1066,7 @@
           <w:lang w:val="es-ES"/>
         </w:rPr>
       </w:pPr>
-      <w:hyperlink r:id="rId21" w:history="1">
+      <w:hyperlink r:id="rId25" w:history="1">
         <w:r>
           <w:rPr>
             <w:rStyle w:val="Hipervnculo"/>
@@ -798,7 +1101,7 @@
           <w:u w:val="none"/>
         </w:rPr>
       </w:pPr>
-      <w:hyperlink r:id="rId22" w:history="1">
+      <w:hyperlink r:id="rId26" w:history="1">
         <w:r>
           <w:rPr>
             <w:rStyle w:val="Hipervnculo"/>
@@ -851,7 +1154,7 @@
           <w:rStyle w:val="Hipervnculo"/>
         </w:rPr>
       </w:pPr>
-      <w:hyperlink r:id="rId23" w:history="1">
+      <w:hyperlink r:id="rId27" w:history="1">
         <w:r>
           <w:rPr>
             <w:rStyle w:val="Hipervnculo"/>
@@ -886,7 +1189,7 @@
           <w:rStyle w:val="Hipervnculo"/>
         </w:rPr>
       </w:pPr>
-      <w:hyperlink r:id="rId24" w:history="1">
+      <w:hyperlink r:id="rId28" w:history="1">
         <w:r>
           <w:rPr>
             <w:rStyle w:val="Hipervnculo"/>
@@ -918,7 +1221,7 @@
           <w:rStyle w:val="Hipervnculo"/>
         </w:rPr>
       </w:pPr>
-      <w:hyperlink r:id="rId25" w:history="1">
+      <w:hyperlink r:id="rId29" w:history="1">
         <w:r>
           <w:rPr>
             <w:rStyle w:val="Hipervnculo"/>
@@ -950,7 +1253,7 @@
           <w:rStyle w:val="Hipervnculo"/>
         </w:rPr>
       </w:pPr>
-      <w:hyperlink r:id="rId26" w:history="1">
+      <w:hyperlink r:id="rId30" w:history="1">
         <w:r>
           <w:rPr>
             <w:rStyle w:val="Hipervnculo"/>
@@ -988,7 +1291,7 @@
           <w:u w:val="none"/>
         </w:rPr>
       </w:pPr>
-      <w:hyperlink r:id="rId27" w:history="1">
+      <w:hyperlink r:id="rId31" w:history="1">
         <w:r>
           <w:rPr>
             <w:rStyle w:val="Hipervnculo"/>
@@ -1044,7 +1347,7 @@
       <w:pPr>
         <w:pStyle w:val="Sinespaciado"/>
       </w:pPr>
-      <w:hyperlink r:id="rId28" w:history="1">
+      <w:hyperlink r:id="rId32" w:history="1">
         <w:r>
           <w:rPr>
             <w:rStyle w:val="Hipervnculo"/>
@@ -1081,7 +1384,7 @@
           <w:rStyle w:val="Hipervnculo"/>
         </w:rPr>
       </w:pPr>
-      <w:hyperlink r:id="rId29" w:history="1">
+      <w:hyperlink r:id="rId33" w:history="1">
         <w:r>
           <w:rPr>
             <w:rStyle w:val="Hipervnculo"/>
@@ -1126,7 +1429,7 @@
           <w:rStyle w:val="Hipervnculo"/>
         </w:rPr>
       </w:pPr>
-      <w:hyperlink r:id="rId30" w:history="1">
+      <w:hyperlink r:id="rId34" w:history="1">
         <w:r>
           <w:rPr>
             <w:rStyle w:val="Hipervnculo"/>
@@ -1177,7 +1480,7 @@
       <w:pPr>
         <w:pStyle w:val="Sinespaciado"/>
       </w:pPr>
-      <w:hyperlink r:id="rId31" w:history="1">
+      <w:hyperlink r:id="rId35" w:history="1">
         <w:r>
           <w:rPr>
             <w:rStyle w:val="Hipervnculo"/>
@@ -1203,7 +1506,7 @@
       <w:pPr>
         <w:pStyle w:val="Sinespaciado"/>
       </w:pPr>
-      <w:hyperlink r:id="rId32" w:history="1">
+      <w:hyperlink r:id="rId36" w:history="1">
         <w:r>
           <w:rPr>
             <w:rStyle w:val="Hipervnculo"/>
@@ -1244,7 +1547,7 @@
       <w:pPr>
         <w:pStyle w:val="Sinespaciado"/>
       </w:pPr>
-      <w:hyperlink r:id="rId33" w:history="1">
+      <w:hyperlink r:id="rId37" w:history="1">
         <w:r>
           <w:rPr>
             <w:rStyle w:val="Hipervnculo"/>
@@ -1283,7 +1586,7 @@
       <w:pPr>
         <w:pStyle w:val="Sinespaciado"/>
       </w:pPr>
-      <w:hyperlink r:id="rId34" w:history="1">
+      <w:hyperlink r:id="rId38" w:history="1">
         <w:r>
           <w:rPr>
             <w:rStyle w:val="Hipervnculo"/>
@@ -1322,7 +1625,7 @@
       <w:pPr>
         <w:pStyle w:val="Sinespaciado"/>
       </w:pPr>
-      <w:hyperlink r:id="rId35" w:history="1">
+      <w:hyperlink r:id="rId39" w:history="1">
         <w:r>
           <w:rPr>
             <w:rStyle w:val="Hipervnculo"/>
@@ -1361,7 +1664,7 @@
       <w:pPr>
         <w:pStyle w:val="Sinespaciado"/>
       </w:pPr>
-      <w:hyperlink r:id="rId36" w:history="1">
+      <w:hyperlink r:id="rId40" w:history="1">
         <w:r>
           <w:rPr>
             <w:rStyle w:val="Hipervnculo"/>
@@ -1400,7 +1703,7 @@
       <w:pPr>
         <w:pStyle w:val="Sinespaciado"/>
       </w:pPr>
-      <w:hyperlink r:id="rId37" w:history="1">
+      <w:hyperlink r:id="rId41" w:history="1">
         <w:r>
           <w:rPr>
             <w:rStyle w:val="Hipervnculo"/>
@@ -1446,7 +1749,7 @@
       <w:pPr>
         <w:pStyle w:val="Sinespaciado"/>
       </w:pPr>
-      <w:hyperlink r:id="rId38" w:history="1">
+      <w:hyperlink r:id="rId42" w:history="1">
         <w:r>
           <w:rPr>
             <w:rStyle w:val="Hipervnculo"/>
@@ -1470,14 +1773,12 @@
       <w:r>
         <w:t>FR: Super Mario Sunshine for GameCube</w:t>
       </w:r>
-      <w:bookmarkStart w:id="0" w:name="_GoBack"/>
-      <w:bookmarkEnd w:id="0"/>
-    </w:p>
-    <w:p>
-      <w:pPr>
-        <w:pStyle w:val="Sinespaciado"/>
-      </w:pPr>
-      <w:hyperlink r:id="rId39" w:history="1">
+    </w:p>
+    <w:p>
+      <w:pPr>
+        <w:pStyle w:val="Sinespaciado"/>
+      </w:pPr>
+      <w:hyperlink r:id="rId43" w:history="1">
         <w:r>
           <w:rPr>
             <w:rStyle w:val="Hipervnculo"/>
@@ -2067,6 +2368,23 @@
       <w:ind w:firstLine="284"/>
     </w:pPr>
   </w:style>
+  <w:style w:type="paragraph" w:styleId="NormalWeb">
+    <w:name w:val="Normal (Web)"/>
+    <w:basedOn w:val="Normal"/>
+    <w:uiPriority w:val="99"/>
+    <w:semiHidden/>
+    <w:unhideWhenUsed/>
+    <w:rsid w:val="005847A1"/>
+    <w:pPr>
+      <w:spacing w:before="100" w:beforeAutospacing="1" w:after="100" w:afterAutospacing="1" w:line="240" w:lineRule="auto"/>
+    </w:pPr>
+    <w:rPr>
+      <w:rFonts w:ascii="Times New Roman" w:eastAsia="Times New Roman" w:hAnsi="Times New Roman" w:cs="Times New Roman"/>
+      <w:sz w:val="24"/>
+      <w:szCs w:val="24"/>
+      <w:lang w:val="es-ES" w:eastAsia="es-ES"/>
+    </w:rPr>
+  </w:style>
 </w:styles>
 </file>
 

</xml_diff>